<commit_message>
9.Consolidate Duplicate Conditional Fragments
</commit_message>
<xml_diff>
--- a/refactoring area.docx
+++ b/refactoring area.docx
@@ -104,6 +104,24 @@
     </w:p>
     <w:p>
       <w:pPr>
+        <w:pStyle w:val="ListParagraph"/>
+        <w:numPr>
+          <w:ilvl w:val="1"/>
+          <w:numId w:val="1"/>
+        </w:numPr>
+      </w:pPr>
+      <w:r>
+        <w:rPr>
+          <w:rFonts w:ascii="Consolas" w:hAnsi="Consolas" w:cs="Consolas"/>
+          <w:color w:val="2B91AF"/>
+          <w:sz w:val="19"/>
+          <w:szCs w:val="19"/>
+        </w:rPr>
+        <w:t>Userdata.aspx.cs update_status()</w:t>
+      </w:r>
+    </w:p>
+    <w:p>
+      <w:pPr>
         <w:pStyle w:val="Default"/>
         <w:numPr>
           <w:ilvl w:val="0"/>
@@ -241,6 +259,69 @@
           <w:szCs w:val="19"/>
         </w:rPr>
         <w:t>btnSaveUpload_Click</w:t>
+      </w:r>
+    </w:p>
+    <w:p>
+      <w:pPr>
+        <w:pStyle w:val="Default"/>
+        <w:numPr>
+          <w:ilvl w:val="0"/>
+          <w:numId w:val="1"/>
+        </w:numPr>
+        <w:spacing w:before="3"/>
+        <w:rPr>
+          <w:sz w:val="22"/>
+          <w:szCs w:val="22"/>
+        </w:rPr>
+      </w:pPr>
+      <w:r>
+        <w:rPr>
+          <w:sz w:val="22"/>
+          <w:szCs w:val="22"/>
+        </w:rPr>
+        <w:t>Consolidate Duplicate Conditional Fragments</w:t>
+      </w:r>
+    </w:p>
+    <w:p>
+      <w:pPr>
+        <w:pStyle w:val="Default"/>
+        <w:numPr>
+          <w:ilvl w:val="1"/>
+          <w:numId w:val="1"/>
+        </w:numPr>
+        <w:spacing w:before="3"/>
+        <w:rPr>
+          <w:sz w:val="22"/>
+          <w:szCs w:val="22"/>
+        </w:rPr>
+      </w:pPr>
+      <w:r>
+        <w:rPr>
+          <w:sz w:val="22"/>
+          <w:szCs w:val="22"/>
+        </w:rPr>
+        <w:t>userData.aspx.cs   wall module</w:t>
+      </w:r>
+    </w:p>
+    <w:p>
+      <w:pPr>
+        <w:pStyle w:val="Default"/>
+        <w:numPr>
+          <w:ilvl w:val="1"/>
+          <w:numId w:val="1"/>
+        </w:numPr>
+        <w:spacing w:before="3"/>
+        <w:rPr>
+          <w:sz w:val="22"/>
+          <w:szCs w:val="22"/>
+        </w:rPr>
+      </w:pPr>
+      <w:r>
+        <w:rPr>
+          <w:sz w:val="22"/>
+          <w:szCs w:val="22"/>
+        </w:rPr>
+        <w:t>adddremovefriends.aspx.cs  searchbutton_click</w:t>
       </w:r>
     </w:p>
     <w:p>
@@ -270,7 +351,7 @@
       <w:lvlText w:val="%1."/>
       <w:lvlJc w:val="left"/>
       <w:pPr>
-        <w:ind w:left="720" w:hanging="360"/>
+        <w:ind w:left="360" w:hanging="360"/>
       </w:pPr>
     </w:lvl>
     <w:lvl w:ilvl="1" w:tplc="04090019">
@@ -279,7 +360,7 @@
       <w:lvlText w:val="%2."/>
       <w:lvlJc w:val="left"/>
       <w:pPr>
-        <w:ind w:left="1440" w:hanging="360"/>
+        <w:ind w:left="1080" w:hanging="360"/>
       </w:pPr>
     </w:lvl>
     <w:lvl w:ilvl="2" w:tplc="0409001B" w:tentative="1">
@@ -288,7 +369,7 @@
       <w:lvlText w:val="%3."/>
       <w:lvlJc w:val="right"/>
       <w:pPr>
-        <w:ind w:left="2160" w:hanging="180"/>
+        <w:ind w:left="1800" w:hanging="180"/>
       </w:pPr>
     </w:lvl>
     <w:lvl w:ilvl="3" w:tplc="0409000F" w:tentative="1">
@@ -297,7 +378,7 @@
       <w:lvlText w:val="%4."/>
       <w:lvlJc w:val="left"/>
       <w:pPr>
-        <w:ind w:left="2880" w:hanging="360"/>
+        <w:ind w:left="2520" w:hanging="360"/>
       </w:pPr>
     </w:lvl>
     <w:lvl w:ilvl="4" w:tplc="04090019" w:tentative="1">
@@ -306,7 +387,7 @@
       <w:lvlText w:val="%5."/>
       <w:lvlJc w:val="left"/>
       <w:pPr>
-        <w:ind w:left="3600" w:hanging="360"/>
+        <w:ind w:left="3240" w:hanging="360"/>
       </w:pPr>
     </w:lvl>
     <w:lvl w:ilvl="5" w:tplc="0409001B" w:tentative="1">
@@ -315,7 +396,7 @@
       <w:lvlText w:val="%6."/>
       <w:lvlJc w:val="right"/>
       <w:pPr>
-        <w:ind w:left="4320" w:hanging="180"/>
+        <w:ind w:left="3960" w:hanging="180"/>
       </w:pPr>
     </w:lvl>
     <w:lvl w:ilvl="6" w:tplc="0409000F" w:tentative="1">
@@ -324,7 +405,7 @@
       <w:lvlText w:val="%7."/>
       <w:lvlJc w:val="left"/>
       <w:pPr>
-        <w:ind w:left="5040" w:hanging="360"/>
+        <w:ind w:left="4680" w:hanging="360"/>
       </w:pPr>
     </w:lvl>
     <w:lvl w:ilvl="7" w:tplc="04090019" w:tentative="1">
@@ -333,7 +414,7 @@
       <w:lvlText w:val="%8."/>
       <w:lvlJc w:val="left"/>
       <w:pPr>
-        <w:ind w:left="5760" w:hanging="360"/>
+        <w:ind w:left="5400" w:hanging="360"/>
       </w:pPr>
     </w:lvl>
     <w:lvl w:ilvl="8" w:tplc="0409001B" w:tentative="1">
@@ -342,7 +423,7 @@
       <w:lvlText w:val="%9."/>
       <w:lvlJc w:val="right"/>
       <w:pPr>
-        <w:ind w:left="6480" w:hanging="180"/>
+        <w:ind w:left="6120" w:hanging="180"/>
       </w:pPr>
     </w:lvl>
   </w:abstractNum>

</xml_diff>